<commit_message>
Update TP8 - Introducción a la teoría de la Información y Compresión de datos.docx
</commit_message>
<xml_diff>
--- a/TP8 - Introducción a la teoría de la Información y Compresión de datos.docx
+++ b/TP8 - Introducción a la teoría de la Información y Compresión de datos.docx
@@ -10,11 +10,13 @@
           <w:docPartUnique/>
         </w:docPartObj>
       </w:sdtPr>
+      <w:sdtEndPr/>
       <w:sdtContent>
         <w:p>
           <w:r>
             <w:rPr>
               <w:noProof/>
+              <w:lang w:eastAsia="es-ES"/>
             </w:rPr>
             <mc:AlternateContent>
               <mc:Choice Requires="wpg">
@@ -211,7 +213,7 @@
                                 <a:avLst/>
                               </a:prstGeom>
                               <a:blipFill>
-                                <a:blip r:embed="rId6"/>
+                                <a:blip r:embed="rId8"/>
                                 <a:stretch>
                                   <a:fillRect r="-7574"/>
                                 </a:stretch>
@@ -257,13 +259,13 @@
               </mc:Choice>
               <mc:Fallback>
                 <w:pict>
-                  <v:group w14:anchorId="4D70B482" id="Grupo 149" o:spid="_x0000_s1026" style="position:absolute;margin-left:543.6pt;margin-top:0;width:594.8pt;height:142.1pt;z-index:251662336;mso-position-horizontal:right;mso-position-horizontal-relative:page;mso-position-vertical:top;mso-position-vertical-relative:page" coordorigin="" coordsize="73152,12161" o:gfxdata="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">
+                  <v:group w14:anchorId="393E05B5" id="Grupo 149" o:spid="_x0000_s1026" style="position:absolute;margin-left:543.6pt;margin-top:0;width:594.8pt;height:142.1pt;z-index:251662336;mso-position-horizontal:right;mso-position-horizontal-relative:page;mso-position-vertical:top;mso-position-vertical-relative:page" coordorigin="" coordsize="73152,12161" o:gfxdata="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">
                     <v:shape id="Rectángulo 51" o:spid="_x0000_s1027" style="position:absolute;width:73152;height:11303;visibility:visible;mso-wrap-style:square;v-text-anchor:middle" coordsize="7312660,1129665" o:gfxdata="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" path="m,l7312660,r,1129665l3619500,733425,,1091565,,xe" fillcolor="#5b9bd5 [3204]" stroked="f" strokeweight="1pt">
                       <v:stroke joinstyle="miter"/>
                       <v:path arrowok="t" o:connecttype="custom" o:connectlocs="0,0;7315200,0;7315200,1130373;3620757,733885;0,1092249;0,0" o:connectangles="0,0,0,0,0,0"/>
                     </v:shape>
                     <v:rect id="Rectángulo 151" o:spid="_x0000_s1028" style="position:absolute;width:73152;height:12161;visibility:visible;mso-wrap-style:square;v-text-anchor:middle" o:gfxdata="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" stroked="f" strokeweight="1pt">
-                      <v:fill r:id="rId7" o:title="" recolor="t" rotate="t" type="frame"/>
+                      <v:fill r:id="rId9" o:title="" recolor="t" rotate="t" type="frame"/>
                     </v:rect>
                     <w10:wrap anchorx="page" anchory="page"/>
                   </v:group>
@@ -274,6 +276,7 @@
           <w:r>
             <w:rPr>
               <w:noProof/>
+              <w:lang w:eastAsia="es-ES"/>
             </w:rPr>
             <mc:AlternateContent>
               <mc:Choice Requires="wps">
@@ -388,6 +391,7 @@
                                   <w:dataBinding w:prefixMappings="xmlns:ns0='http://purl.org/dc/elements/1.1/' xmlns:ns1='http://schemas.openxmlformats.org/package/2006/metadata/core-properties' " w:xpath="/ns1:coreProperties[1]/ns0:subject[1]" w:storeItemID="{6C3C8BC8-F283-45AE-878A-BAB7291924A1}"/>
                                   <w:text/>
                                 </w:sdtPr>
+                                <w:sdtEndPr/>
                                 <w:sdtContent>
                                   <w:p>
                                     <w:pPr>
@@ -493,6 +497,7 @@
                             <w:dataBinding w:prefixMappings="xmlns:ns0='http://purl.org/dc/elements/1.1/' xmlns:ns1='http://schemas.openxmlformats.org/package/2006/metadata/core-properties' " w:xpath="/ns1:coreProperties[1]/ns0:subject[1]" w:storeItemID="{6C3C8BC8-F283-45AE-878A-BAB7291924A1}"/>
                             <w:text/>
                           </w:sdtPr>
+                          <w:sdtEndPr/>
                           <w:sdtContent>
                             <w:p>
                               <w:pPr>
@@ -528,6 +533,7 @@
           <w:r>
             <w:rPr>
               <w:noProof/>
+              <w:lang w:eastAsia="es-ES"/>
             </w:rPr>
             <mc:AlternateContent>
               <mc:Choice Requires="wps">
@@ -593,6 +599,7 @@
                                   <w:dataBinding w:prefixMappings="xmlns:ns0='http://schemas.microsoft.com/office/2006/coverPageProps' " w:xpath="/ns0:CoverPageProperties[1]/ns0:Abstract[1]" w:storeItemID="{55AF091B-3C7A-41E3-B477-F2FDAA23CFDA}"/>
                                   <w:text w:multiLine="1"/>
                                 </w:sdtPr>
+                                <w:sdtEndPr/>
                                 <w:sdtContent>
                                   <w:p>
                                     <w:pPr>
@@ -676,6 +683,7 @@
                             <w:dataBinding w:prefixMappings="xmlns:ns0='http://schemas.microsoft.com/office/2006/coverPageProps' " w:xpath="/ns0:CoverPageProperties[1]/ns0:Abstract[1]" w:storeItemID="{55AF091B-3C7A-41E3-B477-F2FDAA23CFDA}"/>
                             <w:text w:multiLine="1"/>
                           </w:sdtPr>
+                          <w:sdtEndPr/>
                           <w:sdtContent>
                             <w:p>
                               <w:pPr>
@@ -731,6 +739,7 @@
           <w:r>
             <w:rPr>
               <w:noProof/>
+              <w:lang w:eastAsia="es-ES"/>
             </w:rPr>
             <mc:AlternateContent>
               <mc:Choice Requires="wps">
@@ -795,6 +804,7 @@
                                   <w:dataBinding w:prefixMappings="xmlns:ns0='http://purl.org/dc/elements/1.1/' xmlns:ns1='http://schemas.openxmlformats.org/package/2006/metadata/core-properties' " w:xpath="/ns1:coreProperties[1]/ns0:creator[1]" w:storeItemID="{6C3C8BC8-F283-45AE-878A-BAB7291924A1}"/>
                                   <w:text/>
                                 </w:sdtPr>
+                                <w:sdtEndPr/>
                                 <w:sdtContent>
                                   <w:p>
                                     <w:pPr>
@@ -841,6 +851,7 @@
                                     <w:dataBinding w:prefixMappings="xmlns:ns0='http://schemas.microsoft.com/office/2006/coverPageProps' " w:xpath="/ns0:CoverPageProperties[1]/ns0:CompanyEmail[1]" w:storeItemID="{55AF091B-3C7A-41E3-B477-F2FDAA23CFDA}"/>
                                     <w:text/>
                                   </w:sdtPr>
+                                  <w:sdtEndPr/>
                                   <w:sdtContent>
                                     <w:r>
                                       <w:rPr>
@@ -891,6 +902,7 @@
                             <w:dataBinding w:prefixMappings="xmlns:ns0='http://purl.org/dc/elements/1.1/' xmlns:ns1='http://schemas.openxmlformats.org/package/2006/metadata/core-properties' " w:xpath="/ns1:coreProperties[1]/ns0:creator[1]" w:storeItemID="{6C3C8BC8-F283-45AE-878A-BAB7291924A1}"/>
                             <w:text/>
                           </w:sdtPr>
+                          <w:sdtEndPr/>
                           <w:sdtContent>
                             <w:p>
                               <w:pPr>
@@ -937,6 +949,7 @@
                               <w:dataBinding w:prefixMappings="xmlns:ns0='http://schemas.microsoft.com/office/2006/coverPageProps' " w:xpath="/ns0:CoverPageProperties[1]/ns0:CompanyEmail[1]" w:storeItemID="{55AF091B-3C7A-41E3-B477-F2FDAA23CFDA}"/>
                               <w:text/>
                             </w:sdtPr>
+                            <w:sdtEndPr/>
                             <w:sdtContent>
                               <w:r>
                                 <w:rPr>
@@ -964,10 +977,527 @@
       </w:sdtContent>
     </w:sdt>
     <w:p>
-      <w:bookmarkStart w:id="0" w:name="_GoBack"/>
-      <w:bookmarkEnd w:id="0"/>
+      <w:pPr>
+        <w:pStyle w:val="Ttulo1"/>
+      </w:pPr>
+      <w:r>
+        <w:lastRenderedPageBreak/>
+        <w:t>1) Calcule el árbol de Huffman para el siguiente texto: A ANA LE AGRADAN LAS MANZANAS</w:t>
+      </w:r>
     </w:p>
+    <w:p>
+      <w:r>
+        <w:drawing>
+          <wp:inline distT="0" distB="0" distL="0" distR="0" wp14:anchorId="00533C15" wp14:editId="1434AED9">
+            <wp:extent cx="5400040" cy="3134995"/>
+            <wp:effectExtent l="0" t="0" r="0" b="8255"/>
+            <wp:docPr id="1" name="Imagen 1"/>
+            <wp:cNvGraphicFramePr>
+              <a:graphicFrameLocks xmlns:a="http://schemas.openxmlformats.org/drawingml/2006/main" noChangeAspect="1"/>
+            </wp:cNvGraphicFramePr>
+            <a:graphic xmlns:a="http://schemas.openxmlformats.org/drawingml/2006/main">
+              <a:graphicData uri="http://schemas.openxmlformats.org/drawingml/2006/picture">
+                <pic:pic xmlns:pic="http://schemas.openxmlformats.org/drawingml/2006/picture">
+                  <pic:nvPicPr>
+                    <pic:cNvPr id="1" name=""/>
+                    <pic:cNvPicPr/>
+                  </pic:nvPicPr>
+                  <pic:blipFill>
+                    <a:blip r:embed="rId10"/>
+                    <a:stretch>
+                      <a:fillRect/>
+                    </a:stretch>
+                  </pic:blipFill>
+                  <pic:spPr>
+                    <a:xfrm>
+                      <a:off x="0" y="0"/>
+                      <a:ext cx="5400040" cy="3134995"/>
+                    </a:xfrm>
+                    <a:prstGeom prst="rect">
+                      <a:avLst/>
+                    </a:prstGeom>
+                  </pic:spPr>
+                </pic:pic>
+              </a:graphicData>
+            </a:graphic>
+          </wp:inline>
+        </w:drawing>
+      </w:r>
+    </w:p>
+    <w:p>
+      <w:pPr>
+        <w:pStyle w:val="Ttulo1"/>
+      </w:pPr>
+      <w:r>
+        <w:t>Armar el diccionario y las frecuencias a partir del árbol de Huffman para la fuente de datos dada.</w:t>
+      </w:r>
+    </w:p>
+    <w:tbl>
+      <w:tblPr>
+        <w:tblStyle w:val="Tablaconcuadrcula"/>
+        <w:tblW w:w="0" w:type="auto"/>
+        <w:tblLook w:val="04A0" w:firstRow="1" w:lastRow="0" w:firstColumn="1" w:lastColumn="0" w:noHBand="0" w:noVBand="1"/>
+      </w:tblPr>
+      <w:tblGrid>
+        <w:gridCol w:w="2831"/>
+        <w:gridCol w:w="2831"/>
+        <w:gridCol w:w="2832"/>
+      </w:tblGrid>
+      <w:tr>
+        <w:tc>
+          <w:tcPr>
+            <w:tcW w:w="2831" w:type="dxa"/>
+          </w:tcPr>
+          <w:p>
+            <w:pPr>
+              <w:jc w:val="center"/>
+              <w:rPr>
+                <w:rFonts w:ascii="Montserrat" w:hAnsi="Montserrat"/>
+                <w:b/>
+              </w:rPr>
+            </w:pPr>
+            <w:r>
+              <w:rPr>
+                <w:rFonts w:ascii="Montserrat" w:hAnsi="Montserrat"/>
+                <w:b/>
+              </w:rPr>
+              <w:t>Símbolo</w:t>
+            </w:r>
+          </w:p>
+        </w:tc>
+        <w:tc>
+          <w:tcPr>
+            <w:tcW w:w="2831" w:type="dxa"/>
+          </w:tcPr>
+          <w:p>
+            <w:pPr>
+              <w:jc w:val="center"/>
+              <w:rPr>
+                <w:rFonts w:ascii="Montserrat" w:hAnsi="Montserrat"/>
+                <w:b/>
+              </w:rPr>
+            </w:pPr>
+            <w:r>
+              <w:rPr>
+                <w:rFonts w:ascii="Montserrat" w:hAnsi="Montserrat"/>
+                <w:b/>
+              </w:rPr>
+              <w:t>Frecuencia</w:t>
+            </w:r>
+          </w:p>
+        </w:tc>
+        <w:tc>
+          <w:tcPr>
+            <w:tcW w:w="2832" w:type="dxa"/>
+          </w:tcPr>
+          <w:p>
+            <w:pPr>
+              <w:jc w:val="center"/>
+              <w:rPr>
+                <w:rFonts w:ascii="Montserrat" w:hAnsi="Montserrat"/>
+                <w:b/>
+              </w:rPr>
+            </w:pPr>
+            <w:r>
+              <w:rPr>
+                <w:rFonts w:ascii="Montserrat" w:hAnsi="Montserrat"/>
+                <w:b/>
+              </w:rPr>
+              <w:t>Código</w:t>
+            </w:r>
+          </w:p>
+        </w:tc>
+      </w:tr>
+      <w:tr>
+        <w:tc>
+          <w:tcPr>
+            <w:tcW w:w="2831" w:type="dxa"/>
+          </w:tcPr>
+          <w:p>
+            <w:pPr>
+              <w:jc w:val="center"/>
+              <w:rPr>
+                <w:rFonts w:ascii="Montserrat" w:hAnsi="Montserrat"/>
+              </w:rPr>
+            </w:pPr>
+            <w:r>
+              <w:rPr>
+                <w:rFonts w:ascii="Montserrat" w:hAnsi="Montserrat"/>
+              </w:rPr>
+              <w:t>(espacio)</w:t>
+            </w:r>
+          </w:p>
+        </w:tc>
+        <w:tc>
+          <w:tcPr>
+            <w:tcW w:w="2831" w:type="dxa"/>
+          </w:tcPr>
+          <w:p>
+            <w:pPr>
+              <w:jc w:val="center"/>
+              <w:rPr>
+                <w:rFonts w:ascii="Montserrat" w:hAnsi="Montserrat"/>
+              </w:rPr>
+            </w:pPr>
+            <w:r>
+              <w:rPr>
+                <w:rFonts w:ascii="Montserrat" w:hAnsi="Montserrat"/>
+              </w:rPr>
+              <w:t>5/29</w:t>
+            </w:r>
+          </w:p>
+        </w:tc>
+        <w:tc>
+          <w:tcPr>
+            <w:tcW w:w="2832" w:type="dxa"/>
+          </w:tcPr>
+          <w:p>
+            <w:pPr>
+              <w:jc w:val="center"/>
+              <w:rPr>
+                <w:rFonts w:ascii="Montserrat" w:hAnsi="Montserrat"/>
+              </w:rPr>
+            </w:pPr>
+            <w:r>
+              <w:rPr>
+                <w:rFonts w:ascii="Montserrat" w:hAnsi="Montserrat"/>
+              </w:rPr>
+              <w:t>00</w:t>
+            </w:r>
+          </w:p>
+        </w:tc>
+      </w:tr>
+      <w:tr>
+        <w:tc>
+          <w:tcPr>
+            <w:tcW w:w="2831" w:type="dxa"/>
+          </w:tcPr>
+          <w:p>
+            <w:pPr>
+              <w:jc w:val="center"/>
+              <w:rPr>
+                <w:rFonts w:ascii="Montserrat" w:hAnsi="Montserrat"/>
+              </w:rPr>
+            </w:pPr>
+            <w:r>
+              <w:rPr>
+                <w:rFonts w:ascii="Montserrat" w:hAnsi="Montserrat"/>
+              </w:rPr>
+              <w:t>D</w:t>
+            </w:r>
+          </w:p>
+        </w:tc>
+        <w:tc>
+          <w:tcPr>
+            <w:tcW w:w="2831" w:type="dxa"/>
+          </w:tcPr>
+          <w:p>
+            <w:pPr>
+              <w:jc w:val="center"/>
+              <w:rPr>
+                <w:rFonts w:ascii="Montserrat" w:hAnsi="Montserrat"/>
+              </w:rPr>
+            </w:pPr>
+            <w:r>
+              <w:rPr>
+                <w:rFonts w:ascii="Montserrat" w:hAnsi="Montserrat"/>
+              </w:rPr>
+              <w:t>1/29</w:t>
+            </w:r>
+          </w:p>
+        </w:tc>
+        <w:tc>
+          <w:tcPr>
+            <w:tcW w:w="2832" w:type="dxa"/>
+          </w:tcPr>
+          <w:p>
+            <w:pPr>
+              <w:jc w:val="center"/>
+              <w:rPr>
+                <w:rFonts w:ascii="Montserrat" w:hAnsi="Montserrat"/>
+              </w:rPr>
+            </w:pPr>
+            <w:r>
+              <w:rPr>
+                <w:rFonts w:ascii="Montserrat" w:hAnsi="Montserrat"/>
+              </w:rPr>
+              <w:t>0100</w:t>
+            </w:r>
+          </w:p>
+        </w:tc>
+      </w:tr>
+      <w:tr>
+        <w:tc>
+          <w:tcPr>
+            <w:tcW w:w="2831" w:type="dxa"/>
+          </w:tcPr>
+          <w:p>
+            <w:pPr>
+              <w:jc w:val="center"/>
+              <w:rPr>
+                <w:rFonts w:ascii="Montserrat" w:hAnsi="Montserrat"/>
+              </w:rPr>
+            </w:pPr>
+            <w:r>
+              <w:rPr>
+                <w:rFonts w:ascii="Montserrat" w:hAnsi="Montserrat"/>
+              </w:rPr>
+              <w:t>M</w:t>
+            </w:r>
+          </w:p>
+        </w:tc>
+        <w:tc>
+          <w:tcPr>
+            <w:tcW w:w="2831" w:type="dxa"/>
+          </w:tcPr>
+          <w:p>
+            <w:pPr>
+              <w:jc w:val="center"/>
+              <w:rPr>
+                <w:rFonts w:ascii="Montserrat" w:hAnsi="Montserrat"/>
+              </w:rPr>
+            </w:pPr>
+            <w:r>
+              <w:rPr>
+                <w:rFonts w:ascii="Montserrat" w:hAnsi="Montserrat"/>
+              </w:rPr>
+              <w:t>1/29</w:t>
+            </w:r>
+          </w:p>
+        </w:tc>
+        <w:tc>
+          <w:tcPr>
+            <w:tcW w:w="2832" w:type="dxa"/>
+          </w:tcPr>
+          <w:p>
+            <w:pPr>
+              <w:jc w:val="center"/>
+              <w:rPr>
+                <w:rFonts w:ascii="Montserrat" w:hAnsi="Montserrat"/>
+              </w:rPr>
+            </w:pPr>
+            <w:r>
+              <w:rPr>
+                <w:rFonts w:ascii="Montserrat" w:hAnsi="Montserrat"/>
+              </w:rPr>
+              <w:t>0101</w:t>
+            </w:r>
+            <w:bookmarkStart w:id="0" w:name="_GoBack"/>
+            <w:bookmarkEnd w:id="0"/>
+          </w:p>
+        </w:tc>
+      </w:tr>
+      <w:tr>
+        <w:tc>
+          <w:tcPr>
+            <w:tcW w:w="2831" w:type="dxa"/>
+          </w:tcPr>
+          <w:p>
+            <w:pPr>
+              <w:jc w:val="center"/>
+              <w:rPr>
+                <w:rFonts w:ascii="Montserrat" w:hAnsi="Montserrat"/>
+              </w:rPr>
+            </w:pPr>
+          </w:p>
+        </w:tc>
+        <w:tc>
+          <w:tcPr>
+            <w:tcW w:w="2831" w:type="dxa"/>
+          </w:tcPr>
+          <w:p>
+            <w:pPr>
+              <w:jc w:val="center"/>
+              <w:rPr>
+                <w:rFonts w:ascii="Montserrat" w:hAnsi="Montserrat"/>
+              </w:rPr>
+            </w:pPr>
+          </w:p>
+        </w:tc>
+        <w:tc>
+          <w:tcPr>
+            <w:tcW w:w="2832" w:type="dxa"/>
+          </w:tcPr>
+          <w:p>
+            <w:pPr>
+              <w:jc w:val="center"/>
+              <w:rPr>
+                <w:rFonts w:ascii="Montserrat" w:hAnsi="Montserrat"/>
+              </w:rPr>
+            </w:pPr>
+          </w:p>
+        </w:tc>
+      </w:tr>
+      <w:tr>
+        <w:tc>
+          <w:tcPr>
+            <w:tcW w:w="2831" w:type="dxa"/>
+          </w:tcPr>
+          <w:p>
+            <w:pPr>
+              <w:jc w:val="center"/>
+              <w:rPr>
+                <w:rFonts w:ascii="Montserrat" w:hAnsi="Montserrat"/>
+              </w:rPr>
+            </w:pPr>
+          </w:p>
+        </w:tc>
+        <w:tc>
+          <w:tcPr>
+            <w:tcW w:w="2831" w:type="dxa"/>
+          </w:tcPr>
+          <w:p>
+            <w:pPr>
+              <w:jc w:val="center"/>
+              <w:rPr>
+                <w:rFonts w:ascii="Montserrat" w:hAnsi="Montserrat"/>
+              </w:rPr>
+            </w:pPr>
+          </w:p>
+        </w:tc>
+        <w:tc>
+          <w:tcPr>
+            <w:tcW w:w="2832" w:type="dxa"/>
+          </w:tcPr>
+          <w:p>
+            <w:pPr>
+              <w:jc w:val="center"/>
+              <w:rPr>
+                <w:rFonts w:ascii="Montserrat" w:hAnsi="Montserrat"/>
+              </w:rPr>
+            </w:pPr>
+          </w:p>
+        </w:tc>
+      </w:tr>
+      <w:tr>
+        <w:tc>
+          <w:tcPr>
+            <w:tcW w:w="2831" w:type="dxa"/>
+          </w:tcPr>
+          <w:p>
+            <w:pPr>
+              <w:jc w:val="center"/>
+              <w:rPr>
+                <w:rFonts w:ascii="Montserrat" w:hAnsi="Montserrat"/>
+              </w:rPr>
+            </w:pPr>
+          </w:p>
+        </w:tc>
+        <w:tc>
+          <w:tcPr>
+            <w:tcW w:w="2831" w:type="dxa"/>
+          </w:tcPr>
+          <w:p>
+            <w:pPr>
+              <w:jc w:val="center"/>
+              <w:rPr>
+                <w:rFonts w:ascii="Montserrat" w:hAnsi="Montserrat"/>
+              </w:rPr>
+            </w:pPr>
+          </w:p>
+        </w:tc>
+        <w:tc>
+          <w:tcPr>
+            <w:tcW w:w="2832" w:type="dxa"/>
+          </w:tcPr>
+          <w:p>
+            <w:pPr>
+              <w:jc w:val="center"/>
+              <w:rPr>
+                <w:rFonts w:ascii="Montserrat" w:hAnsi="Montserrat"/>
+              </w:rPr>
+            </w:pPr>
+          </w:p>
+        </w:tc>
+      </w:tr>
+      <w:tr>
+        <w:tc>
+          <w:tcPr>
+            <w:tcW w:w="2831" w:type="dxa"/>
+          </w:tcPr>
+          <w:p>
+            <w:pPr>
+              <w:jc w:val="center"/>
+              <w:rPr>
+                <w:rFonts w:ascii="Montserrat" w:hAnsi="Montserrat"/>
+              </w:rPr>
+            </w:pPr>
+          </w:p>
+        </w:tc>
+        <w:tc>
+          <w:tcPr>
+            <w:tcW w:w="2831" w:type="dxa"/>
+          </w:tcPr>
+          <w:p>
+            <w:pPr>
+              <w:jc w:val="center"/>
+              <w:rPr>
+                <w:rFonts w:ascii="Montserrat" w:hAnsi="Montserrat"/>
+              </w:rPr>
+            </w:pPr>
+          </w:p>
+        </w:tc>
+        <w:tc>
+          <w:tcPr>
+            <w:tcW w:w="2832" w:type="dxa"/>
+          </w:tcPr>
+          <w:p>
+            <w:pPr>
+              <w:jc w:val="center"/>
+              <w:rPr>
+                <w:rFonts w:ascii="Montserrat" w:hAnsi="Montserrat"/>
+              </w:rPr>
+            </w:pPr>
+          </w:p>
+        </w:tc>
+      </w:tr>
+    </w:tbl>
+    <w:p/>
+    <w:p>
+      <w:pPr>
+        <w:pStyle w:val="Ttulo1"/>
+      </w:pPr>
+      <w:r>
+        <w:t xml:space="preserve">2) ¿Cómo quedarían los siguientes textos </w:t>
+      </w:r>
+      <w:r>
+        <w:t>luego de aplicar compresión RLE</w:t>
+      </w:r>
+      <w:r>
+        <w:t>?</w:t>
+      </w:r>
+    </w:p>
+    <w:p>
+      <w:pPr>
+        <w:pStyle w:val="Ttulo1"/>
+      </w:pPr>
+      <w:r>
+        <w:t>a) AAAAAAABBBBBBBBGAABDDDDDSHHH</w:t>
+      </w:r>
+    </w:p>
+    <w:p/>
+    <w:p>
+      <w:pPr>
+        <w:pStyle w:val="Ttulo1"/>
+      </w:pPr>
+      <w:r>
+        <w:t>b) wwwiiiihhhHhhhhqqqwwqq</w:t>
+      </w:r>
+    </w:p>
+    <w:p/>
+    <w:p>
+      <w:pPr>
+        <w:pStyle w:val="Ttulo1"/>
+      </w:pPr>
+      <w:r>
+        <w:t>c) ++*¿¿¿¿????(($$$$$$$$%%+</w:t>
+      </w:r>
+    </w:p>
+    <w:p/>
+    <w:p/>
     <w:sectPr>
+      <w:headerReference w:type="default" r:id="rId11"/>
+      <w:footerReference w:type="default" r:id="rId12"/>
       <w:pgSz w:w="11906" w:h="16838"/>
       <w:pgMar w:top="1417" w:right="1701" w:bottom="1417" w:left="1701" w:header="708" w:footer="708" w:gutter="0"/>
       <w:pgNumType w:start="0"/>
@@ -977,6 +1507,106 @@
     </w:sectPr>
   </w:body>
 </w:document>
+</file>
+
+<file path=word/endnotes.xml><?xml version="1.0" encoding="utf-8"?>
+<w:endnotes xmlns:wpc="http://schemas.microsoft.com/office/word/2010/wordprocessingCanvas" xmlns:mc="http://schemas.openxmlformats.org/markup-compatibility/2006" xmlns:o="urn:schemas-microsoft-com:office:office" xmlns:r="http://schemas.openxmlformats.org/officeDocument/2006/relationships" xmlns:m="http://schemas.openxmlformats.org/officeDocument/2006/math" xmlns:v="urn:schemas-microsoft-com:vml" xmlns:wp14="http://schemas.microsoft.com/office/word/2010/wordprocessingDrawing" xmlns:wp="http://schemas.openxmlformats.org/drawingml/2006/wordprocessingDrawing" xmlns:w10="urn:schemas-microsoft-com:office:word" xmlns:w="http://schemas.openxmlformats.org/wordprocessingml/2006/main" xmlns:w14="http://schemas.microsoft.com/office/word/2010/wordml" xmlns:w15="http://schemas.microsoft.com/office/word/2012/wordml" xmlns:wpg="http://schemas.microsoft.com/office/word/2010/wordprocessingGroup" xmlns:wpi="http://schemas.microsoft.com/office/word/2010/wordprocessingInk" xmlns:wne="http://schemas.microsoft.com/office/word/2006/wordml" xmlns:wps="http://schemas.microsoft.com/office/word/2010/wordprocessingShape" mc:Ignorable="w14 w15 wp14">
+  <w:endnote w:type="separator" w:id="-1">
+    <w:p>
+      <w:pPr>
+        <w:spacing w:after="0" w:line="240" w:lineRule="auto"/>
+      </w:pPr>
+      <w:r>
+        <w:separator/>
+      </w:r>
+    </w:p>
+  </w:endnote>
+  <w:endnote w:type="continuationSeparator" w:id="0">
+    <w:p>
+      <w:pPr>
+        <w:spacing w:after="0" w:line="240" w:lineRule="auto"/>
+      </w:pPr>
+      <w:r>
+        <w:continuationSeparator/>
+      </w:r>
+    </w:p>
+  </w:endnote>
+</w:endnotes>
+</file>
+
+<file path=word/footer1.xml><?xml version="1.0" encoding="utf-8"?>
+<w:ftr xmlns:wpc="http://schemas.microsoft.com/office/word/2010/wordprocessingCanvas" xmlns:mc="http://schemas.openxmlformats.org/markup-compatibility/2006" xmlns:o="urn:schemas-microsoft-com:office:office" xmlns:r="http://schemas.openxmlformats.org/officeDocument/2006/relationships" xmlns:m="http://schemas.openxmlformats.org/officeDocument/2006/math" xmlns:v="urn:schemas-microsoft-com:vml" xmlns:wp14="http://schemas.microsoft.com/office/word/2010/wordprocessingDrawing" xmlns:wp="http://schemas.openxmlformats.org/drawingml/2006/wordprocessingDrawing" xmlns:w10="urn:schemas-microsoft-com:office:word" xmlns:w="http://schemas.openxmlformats.org/wordprocessingml/2006/main" xmlns:w14="http://schemas.microsoft.com/office/word/2010/wordml" xmlns:w15="http://schemas.microsoft.com/office/word/2012/wordml" xmlns:wpg="http://schemas.microsoft.com/office/word/2010/wordprocessingGroup" xmlns:wpi="http://schemas.microsoft.com/office/word/2010/wordprocessingInk" xmlns:wne="http://schemas.microsoft.com/office/word/2006/wordml" xmlns:wps="http://schemas.microsoft.com/office/word/2010/wordprocessingShape" mc:Ignorable="w14 w15 wp14">
+  <w:sdt>
+    <w:sdtPr>
+      <w:id w:val="-381103698"/>
+      <w:docPartObj>
+        <w:docPartGallery w:val="Page Numbers (Bottom of Page)"/>
+        <w:docPartUnique/>
+      </w:docPartObj>
+    </w:sdtPr>
+    <w:sdtContent>
+      <w:p>
+        <w:pPr>
+          <w:pStyle w:val="Piedepgina"/>
+          <w:jc w:val="center"/>
+        </w:pPr>
+        <w:r>
+          <w:t>2</w:t>
+        </w:r>
+      </w:p>
+    </w:sdtContent>
+  </w:sdt>
+  <w:p>
+    <w:pPr>
+      <w:pStyle w:val="Piedepgina"/>
+    </w:pPr>
+  </w:p>
+</w:ftr>
+</file>
+
+<file path=word/footnotes.xml><?xml version="1.0" encoding="utf-8"?>
+<w:footnotes xmlns:wpc="http://schemas.microsoft.com/office/word/2010/wordprocessingCanvas" xmlns:mc="http://schemas.openxmlformats.org/markup-compatibility/2006" xmlns:o="urn:schemas-microsoft-com:office:office" xmlns:r="http://schemas.openxmlformats.org/officeDocument/2006/relationships" xmlns:m="http://schemas.openxmlformats.org/officeDocument/2006/math" xmlns:v="urn:schemas-microsoft-com:vml" xmlns:wp14="http://schemas.microsoft.com/office/word/2010/wordprocessingDrawing" xmlns:wp="http://schemas.openxmlformats.org/drawingml/2006/wordprocessingDrawing" xmlns:w10="urn:schemas-microsoft-com:office:word" xmlns:w="http://schemas.openxmlformats.org/wordprocessingml/2006/main" xmlns:w14="http://schemas.microsoft.com/office/word/2010/wordml" xmlns:w15="http://schemas.microsoft.com/office/word/2012/wordml" xmlns:wpg="http://schemas.microsoft.com/office/word/2010/wordprocessingGroup" xmlns:wpi="http://schemas.microsoft.com/office/word/2010/wordprocessingInk" xmlns:wne="http://schemas.microsoft.com/office/word/2006/wordml" xmlns:wps="http://schemas.microsoft.com/office/word/2010/wordprocessingShape" mc:Ignorable="w14 w15 wp14">
+  <w:footnote w:type="separator" w:id="-1">
+    <w:p>
+      <w:pPr>
+        <w:spacing w:after="0" w:line="240" w:lineRule="auto"/>
+      </w:pPr>
+      <w:r>
+        <w:separator/>
+      </w:r>
+    </w:p>
+  </w:footnote>
+  <w:footnote w:type="continuationSeparator" w:id="0">
+    <w:p>
+      <w:pPr>
+        <w:spacing w:after="0" w:line="240" w:lineRule="auto"/>
+      </w:pPr>
+      <w:r>
+        <w:continuationSeparator/>
+      </w:r>
+    </w:p>
+  </w:footnote>
+</w:footnotes>
+</file>
+
+<file path=word/header1.xml><?xml version="1.0" encoding="utf-8"?>
+<w:hdr xmlns:wpc="http://schemas.microsoft.com/office/word/2010/wordprocessingCanvas" xmlns:mc="http://schemas.openxmlformats.org/markup-compatibility/2006" xmlns:o="urn:schemas-microsoft-com:office:office" xmlns:r="http://schemas.openxmlformats.org/officeDocument/2006/relationships" xmlns:m="http://schemas.openxmlformats.org/officeDocument/2006/math" xmlns:v="urn:schemas-microsoft-com:vml" xmlns:wp14="http://schemas.microsoft.com/office/word/2010/wordprocessingDrawing" xmlns:wp="http://schemas.openxmlformats.org/drawingml/2006/wordprocessingDrawing" xmlns:w10="urn:schemas-microsoft-com:office:word" xmlns:w="http://schemas.openxmlformats.org/wordprocessingml/2006/main" xmlns:w14="http://schemas.microsoft.com/office/word/2010/wordml" xmlns:w15="http://schemas.microsoft.com/office/word/2012/wordml" xmlns:wpg="http://schemas.microsoft.com/office/word/2010/wordprocessingGroup" xmlns:wpi="http://schemas.microsoft.com/office/word/2010/wordprocessingInk" xmlns:wne="http://schemas.microsoft.com/office/word/2006/wordml" xmlns:wps="http://schemas.microsoft.com/office/word/2010/wordprocessingShape" mc:Ignorable="w14 w15 wp14">
+  <w:p>
+    <w:pPr>
+      <w:pStyle w:val="Encabezado"/>
+      <w:tabs>
+        <w:tab w:val="clear" w:pos="4252"/>
+      </w:tabs>
+    </w:pPr>
+    <w:r>
+      <w:t>Carlos Andrés Efstratiadis</w:t>
+    </w:r>
+    <w:r>
+      <w:tab/>
+      <w:t>Trabajo Práctico N° 8</w:t>
+    </w:r>
+  </w:p>
+</w:hdr>
 </file>
 
 <file path=word/numbering.xml><?xml version="1.0" encoding="utf-8"?>
@@ -1494,6 +2124,51 @@
     <w:name w:val="Normal"/>
     <w:qFormat/>
   </w:style>
+  <w:style w:type="paragraph" w:styleId="Ttulo1">
+    <w:name w:val="heading 1"/>
+    <w:basedOn w:val="Normal"/>
+    <w:next w:val="Normal"/>
+    <w:link w:val="Ttulo1Car"/>
+    <w:uiPriority w:val="9"/>
+    <w:qFormat/>
+    <w:rsid w:val="00875057"/>
+    <w:pPr>
+      <w:keepNext/>
+      <w:keepLines/>
+      <w:spacing w:before="240" w:after="0"/>
+      <w:jc w:val="both"/>
+      <w:outlineLvl w:val="0"/>
+    </w:pPr>
+    <w:rPr>
+      <w:rFonts w:ascii="Montserrat" w:eastAsiaTheme="majorEastAsia" w:hAnsi="Montserrat" w:cstheme="majorBidi"/>
+      <w:b/>
+      <w:sz w:val="32"/>
+      <w:szCs w:val="32"/>
+    </w:rPr>
+  </w:style>
+  <w:style w:type="paragraph" w:styleId="Ttulo2">
+    <w:name w:val="heading 2"/>
+    <w:basedOn w:val="Normal"/>
+    <w:next w:val="Normal"/>
+    <w:link w:val="Ttulo2Car"/>
+    <w:uiPriority w:val="9"/>
+    <w:semiHidden/>
+    <w:unhideWhenUsed/>
+    <w:qFormat/>
+    <w:rsid w:val="00875057"/>
+    <w:pPr>
+      <w:keepNext/>
+      <w:keepLines/>
+      <w:spacing w:before="40" w:after="0"/>
+      <w:outlineLvl w:val="1"/>
+    </w:pPr>
+    <w:rPr>
+      <w:rFonts w:asciiTheme="majorHAnsi" w:eastAsiaTheme="majorEastAsia" w:hAnsiTheme="majorHAnsi" w:cstheme="majorBidi"/>
+      <w:color w:val="2E74B5" w:themeColor="accent1" w:themeShade="BF"/>
+      <w:sz w:val="26"/>
+      <w:szCs w:val="26"/>
+    </w:rPr>
+  </w:style>
   <w:style w:type="character" w:default="1" w:styleId="Fuentedeprrafopredeter">
     <w:name w:val="Default Paragraph Font"/>
     <w:uiPriority w:val="1"/>
@@ -1545,6 +2220,103 @@
       <w:rFonts w:eastAsiaTheme="minorEastAsia"/>
       <w:lang w:eastAsia="es-ES"/>
     </w:rPr>
+  </w:style>
+  <w:style w:type="character" w:customStyle="1" w:styleId="Ttulo1Car">
+    <w:name w:val="Título 1 Car"/>
+    <w:basedOn w:val="Fuentedeprrafopredeter"/>
+    <w:link w:val="Ttulo1"/>
+    <w:uiPriority w:val="9"/>
+    <w:rsid w:val="00875057"/>
+    <w:rPr>
+      <w:rFonts w:ascii="Montserrat" w:eastAsiaTheme="majorEastAsia" w:hAnsi="Montserrat" w:cstheme="majorBidi"/>
+      <w:b/>
+      <w:sz w:val="32"/>
+      <w:szCs w:val="32"/>
+    </w:rPr>
+  </w:style>
+  <w:style w:type="paragraph" w:styleId="Encabezado">
+    <w:name w:val="header"/>
+    <w:basedOn w:val="Normal"/>
+    <w:link w:val="EncabezadoCar"/>
+    <w:uiPriority w:val="99"/>
+    <w:unhideWhenUsed/>
+    <w:rsid w:val="00875057"/>
+    <w:pPr>
+      <w:tabs>
+        <w:tab w:val="center" w:pos="4252"/>
+        <w:tab w:val="right" w:pos="8504"/>
+      </w:tabs>
+      <w:spacing w:after="0" w:line="240" w:lineRule="auto"/>
+    </w:pPr>
+  </w:style>
+  <w:style w:type="character" w:customStyle="1" w:styleId="EncabezadoCar">
+    <w:name w:val="Encabezado Car"/>
+    <w:basedOn w:val="Fuentedeprrafopredeter"/>
+    <w:link w:val="Encabezado"/>
+    <w:uiPriority w:val="99"/>
+    <w:rsid w:val="00875057"/>
+  </w:style>
+  <w:style w:type="paragraph" w:styleId="Piedepgina">
+    <w:name w:val="footer"/>
+    <w:basedOn w:val="Normal"/>
+    <w:link w:val="PiedepginaCar"/>
+    <w:uiPriority w:val="99"/>
+    <w:unhideWhenUsed/>
+    <w:rsid w:val="00875057"/>
+    <w:pPr>
+      <w:tabs>
+        <w:tab w:val="center" w:pos="4252"/>
+        <w:tab w:val="right" w:pos="8504"/>
+      </w:tabs>
+      <w:spacing w:after="0" w:line="240" w:lineRule="auto"/>
+    </w:pPr>
+  </w:style>
+  <w:style w:type="character" w:customStyle="1" w:styleId="PiedepginaCar">
+    <w:name w:val="Pie de página Car"/>
+    <w:basedOn w:val="Fuentedeprrafopredeter"/>
+    <w:link w:val="Piedepgina"/>
+    <w:uiPriority w:val="99"/>
+    <w:rsid w:val="00875057"/>
+  </w:style>
+  <w:style w:type="character" w:customStyle="1" w:styleId="Ttulo2Car">
+    <w:name w:val="Título 2 Car"/>
+    <w:basedOn w:val="Fuentedeprrafopredeter"/>
+    <w:link w:val="Ttulo2"/>
+    <w:uiPriority w:val="9"/>
+    <w:semiHidden/>
+    <w:rsid w:val="00875057"/>
+    <w:rPr>
+      <w:rFonts w:asciiTheme="majorHAnsi" w:eastAsiaTheme="majorEastAsia" w:hAnsiTheme="majorHAnsi" w:cstheme="majorBidi"/>
+      <w:color w:val="2E74B5" w:themeColor="accent1" w:themeShade="BF"/>
+      <w:sz w:val="26"/>
+      <w:szCs w:val="26"/>
+    </w:rPr>
+  </w:style>
+  <w:style w:type="table" w:styleId="Tablaconcuadrcula">
+    <w:name w:val="Table Grid"/>
+    <w:basedOn w:val="Tablanormal"/>
+    <w:uiPriority w:val="39"/>
+    <w:rsid w:val="000A38F5"/>
+    <w:pPr>
+      <w:spacing w:after="0" w:line="240" w:lineRule="auto"/>
+    </w:pPr>
+    <w:tblPr>
+      <w:tblInd w:w="0" w:type="dxa"/>
+      <w:tblBorders>
+        <w:top w:val="single" w:sz="4" w:space="0" w:color="auto"/>
+        <w:left w:val="single" w:sz="4" w:space="0" w:color="auto"/>
+        <w:bottom w:val="single" w:sz="4" w:space="0" w:color="auto"/>
+        <w:right w:val="single" w:sz="4" w:space="0" w:color="auto"/>
+        <w:insideH w:val="single" w:sz="4" w:space="0" w:color="auto"/>
+        <w:insideV w:val="single" w:sz="4" w:space="0" w:color="auto"/>
+      </w:tblBorders>
+      <w:tblCellMar>
+        <w:top w:w="0" w:type="dxa"/>
+        <w:left w:w="108" w:type="dxa"/>
+        <w:bottom w:w="0" w:type="dxa"/>
+        <w:right w:w="108" w:type="dxa"/>
+      </w:tblCellMar>
+    </w:tblPr>
   </w:style>
 </w:styles>
 </file>

</xml_diff>